<commit_message>
new version of DDRnet on branch v2_20240820
</commit_message>
<xml_diff>
--- a/about.docx
+++ b/about.docx
@@ -1,6 +1,6 @@
 
 <file path=word/document.xml><?xml version="1.0" encoding="utf-8"?>
-<w:document xmlns:wpc="http://schemas.microsoft.com/office/word/2010/wordprocessingCanvas" xmlns:cx="http://schemas.microsoft.com/office/drawing/2014/chartex" xmlns:cx1="http://schemas.microsoft.com/office/drawing/2015/9/8/chartex" xmlns:cx2="http://schemas.microsoft.com/office/drawing/2015/10/21/chartex" xmlns:cx3="http://schemas.microsoft.com/office/drawing/2016/5/9/chartex" xmlns:cx4="http://schemas.microsoft.com/office/drawing/2016/5/10/chartex" xmlns:cx5="http://schemas.microsoft.com/office/drawing/2016/5/11/chartex" xmlns:cx6="http://schemas.microsoft.com/office/drawing/2016/5/12/chartex" xmlns:cx7="http://schemas.microsoft.com/office/drawing/2016/5/13/chartex" xmlns:cx8="http://schemas.microsoft.com/office/drawing/2016/5/14/chartex" xmlns:mc="http://schemas.openxmlformats.org/markup-compatibility/2006" xmlns:aink="http://schemas.microsoft.com/office/drawing/2016/ink" xmlns:am3d="http://schemas.microsoft.com/office/drawing/2017/model3d" xmlns:o="urn:schemas-microsoft-com:office:office" xmlns:oel="http://schemas.microsoft.com/office/2019/extlst" xmlns:r="http://schemas.openxmlformats.org/officeDocument/2006/relationships" xmlns:m="http://schemas.openxmlformats.org/officeDocument/2006/math" xmlns:v="urn:schemas-microsoft-com:vml" xmlns:wp14="http://schemas.microsoft.com/office/word/2010/wordprocessingDrawing" xmlns:wp="http://schemas.openxmlformats.org/drawingml/2006/wordprocessingDrawing" xmlns:w10="urn:schemas-microsoft-com:office:word" xmlns:w="http://schemas.openxmlformats.org/wordprocessingml/2006/main" xmlns:w14="http://schemas.microsoft.com/office/word/2010/wordml" xmlns:w15="http://schemas.microsoft.com/office/word/2012/wordml" xmlns:w16cex="http://schemas.microsoft.com/office/word/2018/wordml/cex" xmlns:w16cid="http://schemas.microsoft.com/office/word/2016/wordml/cid" xmlns:w16="http://schemas.microsoft.com/office/word/2018/wordml" xmlns:w16sdtdh="http://schemas.microsoft.com/office/word/2020/wordml/sdtdatahash" xmlns:w16se="http://schemas.microsoft.com/office/word/2015/wordml/symex" xmlns:wpg="http://schemas.microsoft.com/office/word/2010/wordprocessingGroup" xmlns:wpi="http://schemas.microsoft.com/office/word/2010/wordprocessingInk" xmlns:wne="http://schemas.microsoft.com/office/word/2006/wordml" xmlns:wps="http://schemas.microsoft.com/office/word/2010/wordprocessingShape" mc:Ignorable="w14 w15 w16se w16cid w16 w16cex w16sdtdh wp14">
+<w:document xmlns:wpc="http://schemas.microsoft.com/office/word/2010/wordprocessingCanvas" xmlns:cx="http://schemas.microsoft.com/office/drawing/2014/chartex" xmlns:cx1="http://schemas.microsoft.com/office/drawing/2015/9/8/chartex" xmlns:cx2="http://schemas.microsoft.com/office/drawing/2015/10/21/chartex" xmlns:cx3="http://schemas.microsoft.com/office/drawing/2016/5/9/chartex" xmlns:cx4="http://schemas.microsoft.com/office/drawing/2016/5/10/chartex" xmlns:cx5="http://schemas.microsoft.com/office/drawing/2016/5/11/chartex" xmlns:cx6="http://schemas.microsoft.com/office/drawing/2016/5/12/chartex" xmlns:cx7="http://schemas.microsoft.com/office/drawing/2016/5/13/chartex" xmlns:cx8="http://schemas.microsoft.com/office/drawing/2016/5/14/chartex" xmlns:mc="http://schemas.openxmlformats.org/markup-compatibility/2006" xmlns:aink="http://schemas.microsoft.com/office/drawing/2016/ink" xmlns:am3d="http://schemas.microsoft.com/office/drawing/2017/model3d" xmlns:o="urn:schemas-microsoft-com:office:office" xmlns:oel="http://schemas.microsoft.com/office/2019/extlst" xmlns:r="http://schemas.openxmlformats.org/officeDocument/2006/relationships" xmlns:m="http://schemas.openxmlformats.org/officeDocument/2006/math" xmlns:v="urn:schemas-microsoft-com:vml" xmlns:wp14="http://schemas.microsoft.com/office/word/2010/wordprocessingDrawing" xmlns:wp="http://schemas.openxmlformats.org/drawingml/2006/wordprocessingDrawing" xmlns:w10="urn:schemas-microsoft-com:office:word" xmlns:w="http://schemas.openxmlformats.org/wordprocessingml/2006/main" xmlns:w14="http://schemas.microsoft.com/office/word/2010/wordml" xmlns:w15="http://schemas.microsoft.com/office/word/2012/wordml" xmlns:w16cex="http://schemas.microsoft.com/office/word/2018/wordml/cex" xmlns:w16cid="http://schemas.microsoft.com/office/word/2016/wordml/cid" xmlns:w16="http://schemas.microsoft.com/office/word/2018/wordml" xmlns:w16du="http://schemas.microsoft.com/office/word/2023/wordml/word16du" xmlns:w16sdtdh="http://schemas.microsoft.com/office/word/2020/wordml/sdtdatahash" xmlns:w16se="http://schemas.microsoft.com/office/word/2015/wordml/symex" xmlns:wpg="http://schemas.microsoft.com/office/word/2010/wordprocessingGroup" xmlns:wpi="http://schemas.microsoft.com/office/word/2010/wordprocessingInk" xmlns:wne="http://schemas.microsoft.com/office/word/2006/wordml" xmlns:wps="http://schemas.microsoft.com/office/word/2010/wordprocessingShape" mc:Ignorable="w14 w15 w16se w16cid w16 w16cex w16sdtdh w16du wp14">
   <w:body>
     <w:p>
       <w:proofErr w:type="spellStart"/>
@@ -21,6 +21,9 @@
         <w:t>s</w:t>
       </w:r>
       <w:r>
+        <w:t xml:space="preserve"> the</w:t>
+      </w:r>
+      <w:r>
         <w:t xml:space="preserve"> </w:t>
       </w:r>
       <w:proofErr w:type="spellStart"/>
@@ -121,7 +124,10 @@
         <w:t xml:space="preserve"> applies this procedure to all </w:t>
       </w:r>
       <w:r>
-        <w:t>genes in the Pendragon</w:t>
+        <w:t xml:space="preserve">genes in the </w:t>
+      </w:r>
+      <w:r>
+        <w:t>human genome</w:t>
       </w:r>
       <w:r>
         <w:t xml:space="preserve"> to infer genetic interactions </w:t>
@@ -130,10 +136,7 @@
         <w:t>with</w:t>
       </w:r>
       <w:r>
-        <w:t xml:space="preserve"> </w:t>
-      </w:r>
-      <w:r>
-        <w:t>DDR genes.</w:t>
+        <w:t xml:space="preserve"> DDR genes.</w:t>
       </w:r>
     </w:p>
     <w:p/>
@@ -147,13 +150,7 @@
       </w:r>
       <w:proofErr w:type="spellEnd"/>
       <w:r>
-        <w:t xml:space="preserve"> web app offers two modes of network visualization: (1) gene query and (2) cluster. In gene query mode, users select a list of genes of interest and query all the genes interacting with these input genes.</w:t>
-      </w:r>
-      <w:r>
-        <w:t xml:space="preserve"> Users have the flexibility to adjust the network confidence by setting frequency and importance threshold. </w:t>
-      </w:r>
-      <w:r>
-        <w:t xml:space="preserve">Higher frequency and importance yield more stringent </w:t>
+        <w:t xml:space="preserve"> web app offers two modes of network visualization: (1) gene query and (2) cluster. In gene query mode, users select a list of genes of interest and query all the genes interacting with these input genes. Users have the flexibility to adjust the network confidence by setting frequency and importance threshold. Higher frequency and importance yield more stringent </w:t>
       </w:r>
       <w:r>
         <w:t>analyses but</w:t>
@@ -174,34 +171,76 @@
         <w:t>In cluster mode, users can explore</w:t>
       </w:r>
       <w:r>
-        <w:t xml:space="preserve"> subsets of Pendragon genes, which have been pre-clustered offline. Adjusting the frequency </w:t>
+        <w:t xml:space="preserve"> subsets of Pendragon genes, which have been pre-clustered offline</w:t>
+      </w:r>
+      <w:r>
+        <w:t xml:space="preserve"> (</w:t>
+      </w:r>
+      <w:r>
+        <w:t xml:space="preserve">frequency </w:t>
+      </w:r>
+      <w:r>
+        <w:sym w:font="Symbol" w:char="F0B3"/>
+      </w:r>
+      <w:r>
+        <w:t xml:space="preserve"> 3 and importance </w:t>
+      </w:r>
+      <w:r>
+        <w:sym w:font="Symbol" w:char="F0B3"/>
+      </w:r>
+      <w:r>
+        <w:t xml:space="preserve"> 0.08</w:t>
+      </w:r>
+      <w:r>
+        <w:t>)</w:t>
+      </w:r>
+      <w:r>
+        <w:t>. Adjusting the frequency</w:t>
+      </w:r>
+      <w:r>
+        <w:t xml:space="preserve"> and importance</w:t>
+      </w:r>
+      <w:r>
+        <w:t xml:space="preserve"> </w:t>
       </w:r>
       <w:r>
         <w:t>threshold</w:t>
       </w:r>
       <w:r>
-        <w:t xml:space="preserve"> results in display of differ</w:t>
-      </w:r>
-      <w:r>
-        <w:t xml:space="preserve">ent gene clusters. However, changing the importance threshold does not </w:t>
-      </w:r>
-      <w:r>
-        <w:t>affect</w:t>
-      </w:r>
-      <w:r>
-        <w:t xml:space="preserve"> the cluster</w:t>
-      </w:r>
-      <w:r>
-        <w:t xml:space="preserve"> display.</w:t>
+        <w:t xml:space="preserve"> results in </w:t>
+      </w:r>
+      <w:r>
+        <w:t xml:space="preserve">different </w:t>
+      </w:r>
+      <w:r>
+        <w:t xml:space="preserve">display of </w:t>
+      </w:r>
+      <w:r>
+        <w:t>gene interactions within the</w:t>
+      </w:r>
+      <w:r>
+        <w:t xml:space="preserve"> clusters. </w:t>
       </w:r>
     </w:p>
     <w:p/>
     <w:p>
       <w:r>
-        <w:t>Since we only</w:t>
-      </w:r>
-      <w:r>
-        <w:t xml:space="preserve"> focused on finding interactions with DDR genes in the Pendragon, </w:t>
+        <w:t xml:space="preserve">Since we </w:t>
+      </w:r>
+      <w:r>
+        <w:t>filtered out some genes</w:t>
+      </w:r>
+      <w:r>
+        <w:t xml:space="preserve"> to </w:t>
+      </w:r>
+      <w:r>
+        <w:t xml:space="preserve">maintain </w:t>
+      </w:r>
+      <w:r>
+        <w:t>high consistency of the data across multiple CRISPR screens</w:t>
+      </w:r>
+      <w:r>
+        <w:t xml:space="preserve">, </w:t>
       </w:r>
       <w:proofErr w:type="spellStart"/>
       <w:r>
@@ -241,7 +280,7 @@
 </file>
 
 <file path=word/styles.xml><?xml version="1.0" encoding="utf-8"?>
-<w:styles xmlns:mc="http://schemas.openxmlformats.org/markup-compatibility/2006" xmlns:r="http://schemas.openxmlformats.org/officeDocument/2006/relationships" xmlns:w="http://schemas.openxmlformats.org/wordprocessingml/2006/main" xmlns:w14="http://schemas.microsoft.com/office/word/2010/wordml" xmlns:w15="http://schemas.microsoft.com/office/word/2012/wordml" xmlns:w16cex="http://schemas.microsoft.com/office/word/2018/wordml/cex" xmlns:w16cid="http://schemas.microsoft.com/office/word/2016/wordml/cid" xmlns:w16="http://schemas.microsoft.com/office/word/2018/wordml" xmlns:w16sdtdh="http://schemas.microsoft.com/office/word/2020/wordml/sdtdatahash" xmlns:w16se="http://schemas.microsoft.com/office/word/2015/wordml/symex" mc:Ignorable="w14 w15 w16se w16cid w16 w16cex w16sdtdh">
+<w:styles xmlns:mc="http://schemas.openxmlformats.org/markup-compatibility/2006" xmlns:r="http://schemas.openxmlformats.org/officeDocument/2006/relationships" xmlns:w="http://schemas.openxmlformats.org/wordprocessingml/2006/main" xmlns:w14="http://schemas.microsoft.com/office/word/2010/wordml" xmlns:w15="http://schemas.microsoft.com/office/word/2012/wordml" xmlns:w16cex="http://schemas.microsoft.com/office/word/2018/wordml/cex" xmlns:w16cid="http://schemas.microsoft.com/office/word/2016/wordml/cid" xmlns:w16="http://schemas.microsoft.com/office/word/2018/wordml" xmlns:w16du="http://schemas.microsoft.com/office/word/2023/wordml/word16du" xmlns:w16sdtdh="http://schemas.microsoft.com/office/word/2020/wordml/sdtdatahash" xmlns:w16se="http://schemas.microsoft.com/office/word/2015/wordml/symex" mc:Ignorable="w14 w15 w16se w16cid w16 w16cex w16sdtdh w16du">
   <w:docDefaults>
     <w:rPrDefault>
       <w:rPr>

</xml_diff>